<commit_message>
Actualizando los avances hasta el momento, ya casi bro
</commit_message>
<xml_diff>
--- a/WorkShop_1/DBFoundations.docx
+++ b/WorkShop_1/DBFoundations.docx
@@ -1806,7 +1806,7 @@
           <wp:inline distB="114300" distT="114300" distL="114300" distR="114300">
             <wp:extent cx="5943600" cy="1270000"/>
             <wp:effectExtent b="0" l="0" r="0" t="0"/>
-            <wp:docPr id="1" name="image1.png"/>
+            <wp:docPr id="2" name="image1.png"/>
             <a:graphic>
               <a:graphicData uri="http://schemas.openxmlformats.org/drawingml/2006/picture">
                 <pic:pic>
@@ -3146,21 +3146,14 @@
         <w:spacing w:after="240" w:before="240" w:lineRule="auto"/>
         <w:ind w:left="0" w:firstLine="0"/>
         <w:rPr>
-          <w:b w:val="1"/>
-          <w:sz w:val="24"/>
-          <w:szCs w:val="24"/>
-          <w:highlight w:val="cyan"/>
-        </w:rPr>
-      </w:pPr>
-      <w:r>
-        <w:rPr>
-          <w:b w:val="1"/>
-          <w:sz w:val="24"/>
-          <w:szCs w:val="24"/>
-          <w:highlight w:val="cyan"/>
-          <w:rtl w:val="0"/>
-        </w:rPr>
-        <w:t xml:space="preserve">Primer diagrama Entidad - Relacion - Step 6 MER (Sujeto a cambios)</w:t>
+          <w:sz w:val="24"/>
+          <w:szCs w:val="24"/>
+        </w:rPr>
+      </w:pPr>
+      <w:r>
+        <w:rPr>
+          <w:rtl w:val="0"/>
+        </w:rPr>
       </w:r>
     </w:p>
     <w:p>
@@ -3180,12 +3173,192 @@
     </w:p>
     <w:p>
       <w:pPr>
-        <w:rPr>
-          <w:b w:val="1"/>
-          <w:sz w:val="24"/>
-          <w:szCs w:val="24"/>
-        </w:rPr>
-      </w:pPr>
+        <w:spacing w:after="240" w:before="240" w:lineRule="auto"/>
+        <w:ind w:left="0" w:firstLine="0"/>
+        <w:rPr>
+          <w:sz w:val="24"/>
+          <w:szCs w:val="24"/>
+        </w:rPr>
+      </w:pPr>
+      <w:r>
+        <w:rPr>
+          <w:rtl w:val="0"/>
+        </w:rPr>
+      </w:r>
+    </w:p>
+    <w:p>
+      <w:pPr>
+        <w:spacing w:after="240" w:before="240" w:lineRule="auto"/>
+        <w:ind w:left="0" w:firstLine="0"/>
+        <w:rPr>
+          <w:sz w:val="24"/>
+          <w:szCs w:val="24"/>
+        </w:rPr>
+      </w:pPr>
+      <w:r>
+        <w:rPr>
+          <w:rtl w:val="0"/>
+        </w:rPr>
+      </w:r>
+    </w:p>
+    <w:p>
+      <w:pPr>
+        <w:spacing w:after="240" w:before="240" w:lineRule="auto"/>
+        <w:ind w:left="0" w:firstLine="0"/>
+        <w:rPr>
+          <w:sz w:val="24"/>
+          <w:szCs w:val="24"/>
+        </w:rPr>
+      </w:pPr>
+      <w:r>
+        <w:rPr>
+          <w:rtl w:val="0"/>
+        </w:rPr>
+      </w:r>
+    </w:p>
+    <w:p>
+      <w:pPr>
+        <w:spacing w:after="240" w:before="240" w:lineRule="auto"/>
+        <w:ind w:left="0" w:firstLine="0"/>
+        <w:rPr>
+          <w:sz w:val="24"/>
+          <w:szCs w:val="24"/>
+        </w:rPr>
+      </w:pPr>
+      <w:r>
+        <w:rPr>
+          <w:rtl w:val="0"/>
+        </w:rPr>
+      </w:r>
+    </w:p>
+    <w:p>
+      <w:pPr>
+        <w:spacing w:after="240" w:before="240" w:lineRule="auto"/>
+        <w:ind w:left="0" w:firstLine="0"/>
+        <w:rPr>
+          <w:sz w:val="24"/>
+          <w:szCs w:val="24"/>
+        </w:rPr>
+      </w:pPr>
+      <w:r>
+        <w:rPr>
+          <w:rtl w:val="0"/>
+        </w:rPr>
+      </w:r>
+    </w:p>
+    <w:p>
+      <w:pPr>
+        <w:spacing w:after="240" w:before="240" w:lineRule="auto"/>
+        <w:ind w:left="0" w:firstLine="0"/>
+        <w:rPr>
+          <w:sz w:val="24"/>
+          <w:szCs w:val="24"/>
+        </w:rPr>
+      </w:pPr>
+      <w:r>
+        <w:rPr>
+          <w:rtl w:val="0"/>
+        </w:rPr>
+      </w:r>
+    </w:p>
+    <w:p>
+      <w:pPr>
+        <w:spacing w:after="240" w:before="240" w:lineRule="auto"/>
+        <w:ind w:left="0" w:firstLine="0"/>
+        <w:rPr>
+          <w:sz w:val="24"/>
+          <w:szCs w:val="24"/>
+        </w:rPr>
+      </w:pPr>
+      <w:r>
+        <w:rPr>
+          <w:rtl w:val="0"/>
+        </w:rPr>
+      </w:r>
+    </w:p>
+    <w:p>
+      <w:pPr>
+        <w:spacing w:after="240" w:before="240" w:lineRule="auto"/>
+        <w:ind w:left="0" w:firstLine="0"/>
+        <w:rPr>
+          <w:sz w:val="24"/>
+          <w:szCs w:val="24"/>
+        </w:rPr>
+      </w:pPr>
+      <w:r>
+        <w:rPr>
+          <w:rtl w:val="0"/>
+        </w:rPr>
+      </w:r>
+    </w:p>
+    <w:p>
+      <w:pPr>
+        <w:spacing w:after="240" w:before="240" w:lineRule="auto"/>
+        <w:ind w:left="0" w:firstLine="0"/>
+        <w:rPr>
+          <w:sz w:val="24"/>
+          <w:szCs w:val="24"/>
+        </w:rPr>
+      </w:pPr>
+      <w:r>
+        <w:rPr>
+          <w:b w:val="1"/>
+          <w:sz w:val="24"/>
+          <w:szCs w:val="24"/>
+          <w:highlight w:val="cyan"/>
+          <w:rtl w:val="0"/>
+        </w:rPr>
+        <w:t xml:space="preserve">Primer diagrama Entidad - Relación - Step 6 MER (Sujeto a cambios)</w:t>
+      </w:r>
+      <w:r>
+        <w:rPr>
+          <w:rtl w:val="0"/>
+        </w:rPr>
+      </w:r>
+    </w:p>
+    <w:p>
+      <w:pPr>
+        <w:rPr>
+          <w:b w:val="1"/>
+          <w:sz w:val="24"/>
+          <w:szCs w:val="24"/>
+        </w:rPr>
+      </w:pPr>
+      <w:r>
+        <w:rPr/>
+        <w:drawing>
+          <wp:inline distB="114300" distT="114300" distL="114300" distR="114300">
+            <wp:extent cx="6272213" cy="5293135"/>
+            <wp:effectExtent b="0" l="0" r="0" t="0"/>
+            <wp:docPr id="1" name="image2.png"/>
+            <a:graphic>
+              <a:graphicData uri="http://schemas.openxmlformats.org/drawingml/2006/picture">
+                <pic:pic>
+                  <pic:nvPicPr>
+                    <pic:cNvPr id="0" name="image2.png"/>
+                    <pic:cNvPicPr preferRelativeResize="0"/>
+                  </pic:nvPicPr>
+                  <pic:blipFill>
+                    <a:blip r:embed="rId7"/>
+                    <a:srcRect b="0" l="0" r="0" t="0"/>
+                    <a:stretch>
+                      <a:fillRect/>
+                    </a:stretch>
+                  </pic:blipFill>
+                  <pic:spPr>
+                    <a:xfrm>
+                      <a:off x="0" y="0"/>
+                      <a:ext cx="6272213" cy="5293135"/>
+                    </a:xfrm>
+                    <a:prstGeom prst="rect"/>
+                    <a:ln/>
+                  </pic:spPr>
+                </pic:pic>
+              </a:graphicData>
+            </a:graphic>
+          </wp:inline>
+        </w:drawing>
+      </w:r>
       <w:r>
         <w:rPr>
           <w:rtl w:val="0"/>

</xml_diff>